<commit_message>
Atualizando os dados dos documentos
</commit_message>
<xml_diff>
--- a/Grupo_4-DER-DB_SQL.docx
+++ b/Grupo_4-DER-DB_SQL.docx
@@ -4,20 +4,8 @@
   <w:body>
     <w:p>
       <w:pPr>
-        <w:keepNext w:val="0"/>
-        <w:keepLines w:val="0"/>
-        <w:pageBreakBefore w:val="0"/>
         <w:widowControl w:val="0"/>
-        <w:pBdr>
-          <w:top w:space="0" w:sz="0" w:val="nil"/>
-          <w:left w:space="0" w:sz="0" w:val="nil"/>
-          <w:bottom w:space="0" w:sz="0" w:val="nil"/>
-          <w:right w:space="0" w:sz="0" w:val="nil"/>
-          <w:between w:space="0" w:sz="0" w:val="nil"/>
-        </w:pBdr>
-        <w:shd w:fill="auto" w:val="clear"/>
-        <w:spacing w:after="0" w:before="0" w:line="240" w:lineRule="auto"/>
-        <w:ind w:left="0" w:right="0" w:firstLine="0"/>
+        <w:spacing w:line="240" w:lineRule="auto"/>
         <w:jc w:val="center"/>
         <w:rPr>
           <w:rFonts w:ascii="Arial" w:cs="Arial" w:eastAsia="Arial" w:hAnsi="Arial"/>
@@ -35,21 +23,12 @@
       </w:pPr>
       <w:r>
         <w:rPr>
-          <w:rFonts w:ascii="Arial" w:cs="Arial" w:eastAsia="Arial" w:hAnsi="Arial"/>
-          <w:b w:val="0"/>
-          <w:i w:val="0"/>
-          <w:smallCaps w:val="0"/>
-          <w:strike w:val="0"/>
-          <w:color w:val="000000"/>
-          <w:sz w:val="22"/>
-          <w:szCs w:val="22"/>
-          <w:u w:val="none"/>
-          <w:shd w:fill="auto" w:val="clear"/>
-          <w:vertAlign w:val="baseline"/>
+          <w:sz w:val="24"/>
+          <w:szCs w:val="24"/>
         </w:rPr>
         <w:drawing>
-          <wp:inline distB="19050" distT="19050" distL="19050" distR="19050">
-            <wp:extent cx="2533650" cy="1028700"/>
+          <wp:inline distB="0" distT="0" distL="0" distR="0">
+            <wp:extent cx="2531110" cy="1030605"/>
             <wp:effectExtent b="0" l="0" r="0" t="0"/>
             <wp:docPr id="1" name="image1.png"/>
             <a:graphic>
@@ -69,7 +48,7 @@
                   <pic:spPr>
                     <a:xfrm>
                       <a:off x="0" y="0"/>
-                      <a:ext cx="2533650" cy="1028700"/>
+                      <a:ext cx="2531110" cy="1030605"/>
                     </a:xfrm>
                     <a:prstGeom prst="rect"/>
                     <a:ln/>
@@ -1337,20 +1316,8 @@
     </w:p>
     <w:p>
       <w:pPr>
-        <w:keepNext w:val="0"/>
-        <w:keepLines w:val="0"/>
-        <w:pageBreakBefore w:val="0"/>
         <w:widowControl w:val="0"/>
-        <w:pBdr>
-          <w:top w:space="0" w:sz="0" w:val="nil"/>
-          <w:left w:space="0" w:sz="0" w:val="nil"/>
-          <w:bottom w:space="0" w:sz="0" w:val="nil"/>
-          <w:right w:space="0" w:sz="0" w:val="nil"/>
-          <w:between w:space="0" w:sz="0" w:val="nil"/>
-        </w:pBdr>
-        <w:shd w:fill="auto" w:val="clear"/>
-        <w:spacing w:after="0" w:before="0" w:line="240" w:lineRule="auto"/>
-        <w:ind w:left="0" w:right="0" w:firstLine="0"/>
+        <w:spacing w:line="240" w:lineRule="auto"/>
         <w:jc w:val="center"/>
         <w:rPr>
           <w:rFonts w:ascii="Arial" w:cs="Arial" w:eastAsia="Arial" w:hAnsi="Arial"/>
@@ -1368,32 +1335,23 @@
       </w:pPr>
       <w:r>
         <w:rPr>
-          <w:rFonts w:ascii="Arial" w:cs="Arial" w:eastAsia="Arial" w:hAnsi="Arial"/>
-          <w:b w:val="0"/>
-          <w:i w:val="0"/>
-          <w:smallCaps w:val="0"/>
-          <w:strike w:val="0"/>
-          <w:color w:val="000000"/>
           <w:sz w:val="24"/>
           <w:szCs w:val="24"/>
-          <w:u w:val="none"/>
-          <w:shd w:fill="auto" w:val="clear"/>
-          <w:vertAlign w:val="baseline"/>
         </w:rPr>
         <w:drawing>
-          <wp:inline distB="19050" distT="19050" distL="19050" distR="19050">
-            <wp:extent cx="2533650" cy="1028700"/>
+          <wp:inline distB="0" distT="0" distL="0" distR="0">
+            <wp:extent cx="2531110" cy="1030605"/>
             <wp:effectExtent b="0" l="0" r="0" t="0"/>
-            <wp:docPr id="2" name="image2.png"/>
+            <wp:docPr id="2" name="image1.png"/>
             <a:graphic>
               <a:graphicData uri="http://schemas.openxmlformats.org/drawingml/2006/picture">
                 <pic:pic>
                   <pic:nvPicPr>
-                    <pic:cNvPr id="0" name="image2.png"/>
+                    <pic:cNvPr id="0" name="image1.png"/>
                     <pic:cNvPicPr preferRelativeResize="0"/>
                   </pic:nvPicPr>
                   <pic:blipFill>
-                    <a:blip r:embed="rId8"/>
+                    <a:blip r:embed="rId7"/>
                     <a:srcRect b="0" l="0" r="0" t="0"/>
                     <a:stretch>
                       <a:fillRect/>
@@ -1402,7 +1360,7 @@
                   <pic:spPr>
                     <a:xfrm>
                       <a:off x="0" y="0"/>
-                      <a:ext cx="2533650" cy="1028700"/>
+                      <a:ext cx="2531110" cy="1030605"/>
                     </a:xfrm>
                     <a:prstGeom prst="rect"/>
                     <a:ln/>
@@ -7593,7 +7551,7 @@
       </w:r>
     </w:p>
     <w:sectPr>
-      <w:footerReference r:id="rId9" w:type="default"/>
+      <w:footerReference r:id="rId8" w:type="default"/>
       <w:pgSz w:h="16840" w:w="11920" w:orient="portrait"/>
       <w:pgMar w:bottom="605.828857421875" w:top="1689.996337890625" w:left="1690" w:right="1102.088623046875" w:header="0" w:footer="720"/>
       <w:pgNumType w:start="1"/>

</xml_diff>